<commit_message>
Changement de présentation en index pour l'hebergement github
</commit_message>
<xml_diff>
--- a/copie.docx
+++ b/copie.docx
@@ -34,7 +34,7 @@
             <v:path o:extrusionok="f" gradientshapeok="t" o:connecttype="rect"/>
             <o:lock v:ext="edit" aspectratio="t"/>
           </v:shapetype>
-          <v:shape id="image2.png" o:spid="_x0000_s1026" type="#_x0000_t75" style="position:absolute;left:0;text-align:left;margin-left:0;margin-top:24.6pt;width:67.7pt;height:63pt;z-index:251657728;visibility:visible;mso-position-horizontal:left;mso-position-horizontal-relative:right-margin-area">
+          <v:shape id="image2.png" o:spid="_x0000_s1026" type="#_x0000_t75" style="position:absolute;left:0;text-align:left;margin-left:524.45pt;margin-top:24.6pt;width:67.7pt;height:63pt;z-index:251657728;visibility:visible;mso-position-horizontal-relative:page">
             <v:imagedata r:id="rId7" o:title=""/>
             <w10:wrap anchorx="margin"/>
           </v:shape>
@@ -430,7 +430,7 @@
           <w:sz w:val="21"/>
           <w:szCs w:val="21"/>
         </w:rPr>
-        <w:t>Lien Github du projet : ……………</w:t>
+        <w:t>Lien Github du projet : https://github.com/ValentinBart/VertDoyen</w:t>
       </w:r>
     </w:p>
     <w:p>
@@ -460,8 +460,16 @@
           <w:sz w:val="21"/>
           <w:szCs w:val="21"/>
         </w:rPr>
-        <w:t>URL du site (si vous avez mis votre projet en ligne) : ……….</w:t>
-      </w:r>
+        <w:t xml:space="preserve">URL du site (si vous avez mis votre projet en ligne) : </w:t>
+      </w:r>
+      <w:hyperlink r:id="rId8" w:history="1">
+        <w:r>
+          <w:rPr>
+            <w:rStyle w:val="Hyperlink"/>
+          </w:rPr>
+          <w:t>https://valentinbart.github.io/VertDoyen/</w:t>
+        </w:r>
+      </w:hyperlink>
     </w:p>
     <w:p>
       <w:pPr>
@@ -1064,6 +1072,14 @@
           <w:szCs w:val="21"/>
         </w:rPr>
       </w:pPr>
+      <w:r>
+        <w:rPr>
+          <w:color w:val="000000"/>
+          <w:sz w:val="21"/>
+          <w:szCs w:val="21"/>
+        </w:rPr>
+        <w:t>Mise en ligne du site via GitHub</w:t>
+      </w:r>
     </w:p>
     <w:p>
       <w:pPr>
@@ -1165,8 +1181,8 @@
       </w:pPr>
     </w:p>
     <w:sectPr>
-      <w:headerReference w:type="default" r:id="rId8"/>
-      <w:footerReference w:type="default" r:id="rId9"/>
+      <w:headerReference w:type="default" r:id="rId9"/>
+      <w:footerReference w:type="default" r:id="rId10"/>
       <w:pgSz w:w="11906" w:h="16838"/>
       <w:pgMar w:top="1418" w:right="1417" w:bottom="1417" w:left="1417" w:header="708" w:footer="426" w:gutter="0"/>
       <w:pgNumType w:start="1"/>
@@ -1261,7 +1277,7 @@
         <w:sz w:val="22"/>
         <w:szCs w:val="22"/>
       </w:rPr>
-      <w:t>1</w:t>
+      <w:t>2</w:t>
     </w:r>
     <w:r>
       <w:rPr>
@@ -1385,7 +1401,7 @@
           <v:path o:extrusionok="f" gradientshapeok="t" o:connecttype="rect"/>
           <o:lock v:ext="edit" aspectratio="t"/>
         </v:shapetype>
-        <v:shape id="image1.png" o:spid="_x0000_i1026" type="#_x0000_t75" alt="LOGO" style="width:60.5pt;height:22pt;visibility:visible">
+        <v:shape id="image1.png" o:spid="_x0000_i1026" type="#_x0000_t75" alt="LOGO" style="width:60.5pt;height:18pt;visibility:visible">
           <v:imagedata r:id="rId1" o:title=""/>
         </v:shape>
       </w:pict>
@@ -1568,6 +1584,7 @@
     <w:lsdException w:name="Title" w:semiHidden="0" w:unhideWhenUsed="0" w:qFormat="1"/>
     <w:lsdException w:name="Default Paragraph Font" w:unhideWhenUsed="0"/>
     <w:lsdException w:name="Subtitle" w:semiHidden="0" w:unhideWhenUsed="0" w:qFormat="1"/>
+    <w:lsdException w:name="Hyperlink" w:unhideWhenUsed="0"/>
     <w:lsdException w:name="Strong" w:semiHidden="0" w:uiPriority="22" w:unhideWhenUsed="0" w:qFormat="1"/>
     <w:lsdException w:name="Emphasis" w:semiHidden="0" w:uiPriority="20" w:unhideWhenUsed="0" w:qFormat="1"/>
     <w:lsdException w:name="Table Grid" w:semiHidden="0" w:uiPriority="59" w:unhideWhenUsed="0"/>
@@ -1842,10 +1859,9 @@
     <w:name w:val="Heading 1 Char"/>
     <w:basedOn w:val="DefaultParagraphFont"/>
     <w:link w:val="Heading1"/>
-    <w:uiPriority w:val="9"/>
-    <w:rsid w:val="00F70EDC"/>
+    <w:uiPriority w:val="99"/>
     <w:rPr>
-      <w:rFonts w:asciiTheme="majorHAnsi" w:eastAsiaTheme="majorEastAsia" w:hAnsiTheme="majorHAnsi" w:cstheme="majorBidi"/>
+      <w:rFonts w:ascii="Cambria" w:hAnsi="Cambria" w:cs="Cambria"/>
       <w:b/>
       <w:bCs/>
       <w:kern w:val="32"/>
@@ -1857,11 +1873,9 @@
     <w:name w:val="Heading 2 Char"/>
     <w:basedOn w:val="DefaultParagraphFont"/>
     <w:link w:val="Heading2"/>
-    <w:uiPriority w:val="9"/>
-    <w:semiHidden/>
-    <w:rsid w:val="00F70EDC"/>
+    <w:uiPriority w:val="99"/>
     <w:rPr>
-      <w:rFonts w:asciiTheme="majorHAnsi" w:eastAsiaTheme="majorEastAsia" w:hAnsiTheme="majorHAnsi" w:cstheme="majorBidi"/>
+      <w:rFonts w:ascii="Cambria" w:hAnsi="Cambria" w:cs="Cambria"/>
       <w:b/>
       <w:bCs/>
       <w:i/>
@@ -1874,11 +1888,9 @@
     <w:name w:val="Heading 3 Char"/>
     <w:basedOn w:val="DefaultParagraphFont"/>
     <w:link w:val="Heading3"/>
-    <w:uiPriority w:val="9"/>
-    <w:semiHidden/>
-    <w:rsid w:val="00F70EDC"/>
+    <w:uiPriority w:val="99"/>
     <w:rPr>
-      <w:rFonts w:asciiTheme="majorHAnsi" w:eastAsiaTheme="majorEastAsia" w:hAnsiTheme="majorHAnsi" w:cstheme="majorBidi"/>
+      <w:rFonts w:ascii="Cambria" w:hAnsi="Cambria" w:cs="Cambria"/>
       <w:b/>
       <w:bCs/>
       <w:sz w:val="26"/>
@@ -1889,10 +1901,9 @@
     <w:name w:val="Heading 4 Char"/>
     <w:basedOn w:val="DefaultParagraphFont"/>
     <w:link w:val="Heading4"/>
-    <w:uiPriority w:val="9"/>
-    <w:semiHidden/>
-    <w:rsid w:val="00F70EDC"/>
+    <w:uiPriority w:val="99"/>
     <w:rPr>
+      <w:rFonts w:ascii="Times New Roman" w:hAnsi="Times New Roman" w:cs="Times New Roman"/>
       <w:b/>
       <w:bCs/>
       <w:sz w:val="28"/>
@@ -1903,10 +1914,9 @@
     <w:name w:val="Heading 5 Char"/>
     <w:basedOn w:val="DefaultParagraphFont"/>
     <w:link w:val="Heading5"/>
-    <w:uiPriority w:val="9"/>
-    <w:semiHidden/>
-    <w:rsid w:val="00F70EDC"/>
+    <w:uiPriority w:val="99"/>
     <w:rPr>
+      <w:rFonts w:ascii="Times New Roman" w:hAnsi="Times New Roman" w:cs="Times New Roman"/>
       <w:b/>
       <w:bCs/>
       <w:i/>
@@ -1919,10 +1929,9 @@
     <w:name w:val="Heading 6 Char"/>
     <w:basedOn w:val="DefaultParagraphFont"/>
     <w:link w:val="Heading6"/>
-    <w:uiPriority w:val="9"/>
-    <w:semiHidden/>
-    <w:rsid w:val="00F70EDC"/>
+    <w:uiPriority w:val="99"/>
     <w:rPr>
+      <w:rFonts w:ascii="Times New Roman" w:hAnsi="Times New Roman" w:cs="Times New Roman"/>
       <w:b/>
       <w:bCs/>
     </w:rPr>
@@ -1950,10 +1959,9 @@
     <w:name w:val="Title Char"/>
     <w:basedOn w:val="DefaultParagraphFont"/>
     <w:link w:val="Title"/>
-    <w:uiPriority w:val="10"/>
-    <w:rsid w:val="00F70EDC"/>
+    <w:uiPriority w:val="99"/>
     <w:rPr>
-      <w:rFonts w:asciiTheme="majorHAnsi" w:eastAsiaTheme="majorEastAsia" w:hAnsiTheme="majorHAnsi" w:cstheme="majorBidi"/>
+      <w:rFonts w:ascii="Cambria" w:hAnsi="Cambria" w:cs="Cambria"/>
       <w:b/>
       <w:bCs/>
       <w:kern w:val="28"/>
@@ -1985,10 +1993,9 @@
     <w:name w:val="Subtitle Char"/>
     <w:basedOn w:val="DefaultParagraphFont"/>
     <w:link w:val="Subtitle"/>
-    <w:uiPriority w:val="11"/>
-    <w:rsid w:val="00F70EDC"/>
+    <w:uiPriority w:val="99"/>
     <w:rPr>
-      <w:rFonts w:asciiTheme="majorHAnsi" w:eastAsiaTheme="majorEastAsia" w:hAnsiTheme="majorHAnsi" w:cstheme="majorBidi"/>
+      <w:rFonts w:ascii="Cambria" w:hAnsi="Cambria" w:cs="Cambria"/>
       <w:sz w:val="24"/>
       <w:szCs w:val="24"/>
     </w:rPr>
@@ -2012,6 +2019,20 @@
     <w:uiPriority w:val="99"/>
     <w:rPr>
       <w:rFonts w:ascii="Times New Roman" w:hAnsi="Times New Roman" w:cs="Times New Roman"/>
+    </w:rPr>
+  </w:style>
+  <w:style w:type="character" w:customStyle="1" w:styleId="text-bold">
+    <w:name w:val="text-bold"/>
+    <w:basedOn w:val="DefaultParagraphFont"/>
+    <w:uiPriority w:val="99"/>
+  </w:style>
+  <w:style w:type="character" w:styleId="Hyperlink">
+    <w:name w:val="Hyperlink"/>
+    <w:basedOn w:val="DefaultParagraphFont"/>
+    <w:uiPriority w:val="99"/>
+    <w:rPr>
+      <w:color w:val="0000FF"/>
+      <w:u w:val="single"/>
     </w:rPr>
   </w:style>
 </w:styles>

</xml_diff>